<commit_message>
Resolved issues in profile setup process. Issues still remain in backend whereby user object is not linked ith profile
</commit_message>
<xml_diff>
--- a/docs/Project 3 Brief - Craig Skicko.docx
+++ b/docs/Project 3 Brief - Craig Skicko.docx
@@ -203,6 +203,69 @@
           <w:numId w:val="3"/>
         </w:numPr>
       </w:pPr>
+      <w:r>
+        <w:t>Allow Coaches to Host Group Sessions</w:t>
+      </w:r>
+    </w:p>
+    <w:p>
+      <w:pPr>
+        <w:pStyle w:val="ListParagraph"/>
+        <w:numPr>
+          <w:ilvl w:val="0"/>
+          <w:numId w:val="3"/>
+        </w:numPr>
+      </w:pPr>
+      <w:r>
+        <w:t>Formalise learning into institution CPD hours to contribute towards chartership</w:t>
+      </w:r>
+    </w:p>
+    <w:p>
+      <w:pPr>
+        <w:pStyle w:val="ListParagraph"/>
+        <w:numPr>
+          <w:ilvl w:val="0"/>
+          <w:numId w:val="3"/>
+        </w:numPr>
+      </w:pPr>
+      <w:r>
+        <w:t>Establish Payments to Incentivise Coaches to Join</w:t>
+      </w:r>
+    </w:p>
+    <w:p>
+      <w:pPr>
+        <w:pStyle w:val="ListParagraph"/>
+        <w:numPr>
+          <w:ilvl w:val="0"/>
+          <w:numId w:val="3"/>
+        </w:numPr>
+      </w:pPr>
+      <w:r>
+        <w:t>Improve UI with animation and UX design principles</w:t>
+      </w:r>
+    </w:p>
+    <w:p>
+      <w:pPr>
+        <w:pStyle w:val="ListParagraph"/>
+        <w:numPr>
+          <w:ilvl w:val="0"/>
+          <w:numId w:val="3"/>
+        </w:numPr>
+      </w:pPr>
+      <w:r>
+        <w:t>Track skills development and competence levels</w:t>
+      </w:r>
+    </w:p>
+    <w:p>
+      <w:pPr>
+        <w:pStyle w:val="ListParagraph"/>
+        <w:numPr>
+          <w:ilvl w:val="0"/>
+          <w:numId w:val="3"/>
+        </w:numPr>
+      </w:pPr>
+      <w:r>
+        <w:t>Allow users to concurrently be a coach and a learner for different skills</w:t>
+      </w:r>
     </w:p>
     <w:p/>
     <w:p>
@@ -245,11 +308,9 @@
           <w:numId w:val="2"/>
         </w:numPr>
       </w:pPr>
-      <w:proofErr w:type="spellStart"/>
       <w:r>
         <w:t>GraphQL</w:t>
       </w:r>
-      <w:proofErr w:type="spellEnd"/>
     </w:p>
     <w:p>
       <w:pPr>
@@ -308,6 +369,7 @@
         </w:numPr>
       </w:pPr>
       <w:r>
+        <w:lastRenderedPageBreak/>
         <w:t>Moment.js (potentially – currently unsure whether this is necessary)</w:t>
       </w:r>
     </w:p>
@@ -319,7 +381,6 @@
         <w:pStyle w:val="Subtitle"/>
       </w:pPr>
       <w:r>
-        <w:lastRenderedPageBreak/>
         <w:t>Initial Wireframe</w:t>
       </w:r>
     </w:p>
@@ -338,13 +399,8 @@
       <w:pPr>
         <w:pStyle w:val="Subtitle"/>
       </w:pPr>
-      <w:proofErr w:type="spellStart"/>
-      <w:r>
-        <w:t>Github</w:t>
-      </w:r>
-      <w:proofErr w:type="spellEnd"/>
-      <w:r>
-        <w:t xml:space="preserve"> Project</w:t>
+      <w:r>
+        <w:t>Github Project</w:t>
       </w:r>
     </w:p>
     <w:p>
@@ -353,19 +409,7 @@
           <w:rPr>
             <w:rStyle w:val="Hyperlink"/>
           </w:rPr>
-          <w:t>https://github.c</w:t>
-        </w:r>
-        <w:r>
-          <w:rPr>
-            <w:rStyle w:val="Hyperlink"/>
-          </w:rPr>
-          <w:t>o</w:t>
-        </w:r>
-        <w:r>
-          <w:rPr>
-            <w:rStyle w:val="Hyperlink"/>
-          </w:rPr>
-          <w:t>m/users/CSkicko/projects/4/views/1</w:t>
+          <w:t>https://github.com/users/CSkicko/projects/4/views/1</w:t>
         </w:r>
       </w:hyperlink>
     </w:p>
@@ -374,13 +418,8 @@
       <w:pPr>
         <w:pStyle w:val="Subtitle"/>
       </w:pPr>
-      <w:proofErr w:type="spellStart"/>
-      <w:r>
-        <w:t>Github</w:t>
-      </w:r>
-      <w:proofErr w:type="spellEnd"/>
-      <w:r>
-        <w:t xml:space="preserve"> Repo</w:t>
+      <w:r>
+        <w:t>Github Repo</w:t>
       </w:r>
     </w:p>
     <w:p>
@@ -1202,7 +1241,6 @@
   <w:style w:type="character" w:default="1" w:styleId="DefaultParagraphFont">
     <w:name w:val="Default Paragraph Font"/>
     <w:uiPriority w:val="1"/>
-    <w:semiHidden/>
     <w:unhideWhenUsed/>
   </w:style>
   <w:style w:type="table" w:default="1" w:styleId="TableNormal">

</xml_diff>